<commit_message>
JK: update bug docx dir
</commit_message>
<xml_diff>
--- a/modules/jk/files/percent.docx
+++ b/modules/jk/files/percent.docx
@@ -7,7 +7,7 @@
         <w:pStyle w:val="Normal"/>
         <w:widowControl w:val="false"/>
         <w:tabs>
-          <w:tab w:val="clear" w:pos="708"/>
+          <w:tab w:val="clear" w:pos="720"/>
           <w:tab w:val="left" w:pos="1210" w:leader="none"/>
         </w:tabs>
         <w:spacing w:lineRule="auto" w:line="240" w:before="0" w:after="0"/>
@@ -33,7 +33,7 @@
         <w:pStyle w:val="Normal"/>
         <w:widowControl w:val="false"/>
         <w:tabs>
-          <w:tab w:val="clear" w:pos="708"/>
+          <w:tab w:val="clear" w:pos="720"/>
           <w:tab w:val="left" w:pos="1210" w:leader="none"/>
         </w:tabs>
         <w:spacing w:lineRule="auto" w:line="240" w:before="0" w:after="0"/>
@@ -59,7 +59,7 @@
         <w:pStyle w:val="Normal"/>
         <w:widowControl w:val="false"/>
         <w:tabs>
-          <w:tab w:val="clear" w:pos="708"/>
+          <w:tab w:val="clear" w:pos="720"/>
           <w:tab w:val="left" w:pos="1210" w:leader="none"/>
         </w:tabs>
         <w:spacing w:lineRule="auto" w:line="240" w:before="0" w:after="0"/>
@@ -85,7 +85,7 @@
         <w:pStyle w:val="Normal"/>
         <w:widowControl w:val="false"/>
         <w:tabs>
-          <w:tab w:val="clear" w:pos="708"/>
+          <w:tab w:val="clear" w:pos="720"/>
           <w:tab w:val="left" w:pos="1210" w:leader="none"/>
         </w:tabs>
         <w:spacing w:lineRule="auto" w:line="240" w:before="0" w:after="0"/>
@@ -111,7 +111,7 @@
         <w:pStyle w:val="Normal"/>
         <w:widowControl w:val="false"/>
         <w:tabs>
-          <w:tab w:val="clear" w:pos="708"/>
+          <w:tab w:val="clear" w:pos="720"/>
           <w:tab w:val="left" w:pos="1210" w:leader="none"/>
         </w:tabs>
         <w:spacing w:lineRule="auto" w:line="240" w:before="0" w:after="0"/>
@@ -326,7 +326,7 @@
         <w:pStyle w:val="Normal"/>
         <w:widowControl w:val="false"/>
         <w:tabs>
-          <w:tab w:val="clear" w:pos="708"/>
+          <w:tab w:val="clear" w:pos="720"/>
           <w:tab w:val="left" w:pos="1210" w:leader="none"/>
         </w:tabs>
         <w:spacing w:lineRule="auto" w:line="240" w:before="0" w:after="0"/>
@@ -351,7 +351,7 @@
         <w:pStyle w:val="Normal"/>
         <w:widowControl w:val="false"/>
         <w:tabs>
-          <w:tab w:val="clear" w:pos="708"/>
+          <w:tab w:val="clear" w:pos="720"/>
           <w:tab w:val="left" w:pos="1210" w:leader="none"/>
         </w:tabs>
         <w:spacing w:lineRule="auto" w:line="240" w:before="0" w:after="0"/>
@@ -388,8 +388,8 @@
           <w:szCs w:val="28"/>
         </w:rPr>
       </w:pPr>
-      <w:bookmarkStart w:id="0" w:name="_Toc405368347"/>
-      <w:bookmarkStart w:id="1" w:name="_Toc373232731"/>
+      <w:bookmarkStart w:id="0" w:name="_Toc373232731"/>
+      <w:bookmarkStart w:id="1" w:name="_Toc405368347"/>
       <w:r>
         <w:rPr>
           <w:rFonts w:ascii="Times New Roman" w:hAnsi="Times New Roman"/>
@@ -408,7 +408,7 @@
         <w:pStyle w:val="Normal"/>
         <w:widowControl w:val="false"/>
         <w:tabs>
-          <w:tab w:val="clear" w:pos="708"/>
+          <w:tab w:val="clear" w:pos="720"/>
           <w:tab w:val="left" w:pos="1210" w:leader="none"/>
         </w:tabs>
         <w:spacing w:lineRule="auto" w:line="240" w:before="0" w:after="0"/>
@@ -433,7 +433,7 @@
         <w:pStyle w:val="Normal"/>
         <w:widowControl w:val="false"/>
         <w:tabs>
-          <w:tab w:val="clear" w:pos="708"/>
+          <w:tab w:val="clear" w:pos="720"/>
           <w:tab w:val="left" w:pos="1210" w:leader="none"/>
         </w:tabs>
         <w:spacing w:lineRule="auto" w:line="240" w:before="0" w:after="0"/>
@@ -475,7 +475,7 @@
       <w:pPr>
         <w:pStyle w:val="1"/>
         <w:tabs>
-          <w:tab w:val="clear" w:pos="708"/>
+          <w:tab w:val="clear" w:pos="720"/>
           <w:tab w:val="left" w:pos="993" w:leader="none"/>
         </w:tabs>
         <w:spacing w:lineRule="auto" w:line="240" w:before="0" w:after="0"/>
@@ -499,50 +499,94 @@
       <w:r>
         <w:rPr>
           <w:rFonts w:ascii="Times New Roman" w:hAnsi="Times New Roman"/>
-          <w:color w:val="FFFFFF"/>
-          <w:sz w:val="28"/>
-          <w:szCs w:val="28"/>
-          <w:highlight w:val="red"/>
-        </w:rPr>
-        <w:t xml:space="preserve">ХХ </w:t>
-      </w:r>
-      <w:r>
-        <w:rPr>
-          <w:rFonts w:ascii="Times New Roman" w:hAnsi="Times New Roman"/>
-          <w:sz w:val="28"/>
-          <w:szCs w:val="28"/>
-        </w:rPr>
-        <w:t xml:space="preserve">% процентов, начиная с января </w:t>
-      </w:r>
-      <w:r>
-        <w:rPr>
-          <w:rFonts w:ascii="Times New Roman" w:hAnsi="Times New Roman"/>
-          <w:color w:val="FFFFFF"/>
-          <w:sz w:val="28"/>
-          <w:szCs w:val="28"/>
-          <w:highlight w:val="red"/>
+          <w:b/>
+          <w:bCs/>
+          <w:sz w:val="28"/>
+          <w:szCs w:val="28"/>
+        </w:rPr>
+        <w:t>${</w:t>
+      </w:r>
+      <w:bookmarkStart w:id="2" w:name="__DdeLink__250_1367890014"/>
+      <w:r>
+        <w:rPr>
+          <w:rFonts w:ascii="Times New Roman" w:hAnsi="Times New Roman"/>
+          <w:b/>
+          <w:bCs/>
+          <w:sz w:val="28"/>
+          <w:szCs w:val="28"/>
+        </w:rPr>
+        <w:t>PERCENT_PERCENT</w:t>
+      </w:r>
+      <w:bookmarkEnd w:id="2"/>
+      <w:r>
+        <w:rPr>
+          <w:rFonts w:ascii="Times New Roman" w:hAnsi="Times New Roman"/>
+          <w:b/>
+          <w:bCs/>
+          <w:sz w:val="28"/>
+          <w:szCs w:val="28"/>
+        </w:rPr>
+        <w:t>}</w:t>
+      </w:r>
+      <w:r>
+        <w:rPr>
+          <w:rFonts w:ascii="Times New Roman" w:hAnsi="Times New Roman"/>
+          <w:b/>
+          <w:bCs/>
+          <w:sz w:val="28"/>
+          <w:szCs w:val="28"/>
+        </w:rPr>
+        <w:t>%</w:t>
+      </w:r>
+      <w:r>
+        <w:rPr>
+          <w:rFonts w:ascii="Times New Roman" w:hAnsi="Times New Roman"/>
+          <w:sz w:val="28"/>
+          <w:szCs w:val="28"/>
+        </w:rPr>
+        <w:t xml:space="preserve"> процентов, начиная с января </w:t>
+      </w:r>
+      <w:r>
+        <w:rPr>
+          <w:b/>
+          <w:bCs/>
           <w:lang w:val="ru-RU" w:eastAsia="en-US" w:bidi="ar-SA"/>
         </w:rPr>
-        <w:t xml:space="preserve">ХХХХ </w:t>
-      </w:r>
-      <w:r>
-        <w:rPr>
-          <w:rFonts w:ascii="Times New Roman" w:hAnsi="Times New Roman"/>
-          <w:sz w:val="28"/>
-          <w:szCs w:val="28"/>
-        </w:rPr>
-        <w:t xml:space="preserve">г. на </w:t>
-      </w:r>
-      <w:r>
-        <w:rPr>
-          <w:rFonts w:ascii="Times New Roman" w:hAnsi="Times New Roman"/>
-          <w:color w:val="FFFFFF"/>
-          <w:sz w:val="28"/>
-          <w:szCs w:val="28"/>
-          <w:highlight w:val="red"/>
+        <w:t>2020</w:t>
+      </w:r>
+      <w:r>
+        <w:rPr>
           <w:lang w:val="ru-RU" w:eastAsia="en-US" w:bidi="ar-SA"/>
         </w:rPr>
-        <w:t xml:space="preserve">ХХ </w:t>
+        <w:t xml:space="preserve"> </w:t>
+      </w:r>
+      <w:r>
+        <w:rPr/>
+        <w:t>г</w:t>
+      </w:r>
+      <w:r>
+        <w:rPr>
+          <w:rFonts w:ascii="Times New Roman" w:hAnsi="Times New Roman"/>
+          <w:sz w:val="28"/>
+          <w:szCs w:val="28"/>
+        </w:rPr>
+        <w:t xml:space="preserve">. на </w:t>
+      </w:r>
+      <w:r>
+        <w:rPr>
+          <w:rFonts w:ascii="Times New Roman" w:hAnsi="Times New Roman"/>
+          <w:b/>
+          <w:bCs/>
+          <w:sz w:val="28"/>
+          <w:szCs w:val="28"/>
+        </w:rPr>
+        <w:t>${PERCENT_YEAR}</w:t>
+      </w:r>
+      <w:r>
+        <w:rPr>
+          <w:lang w:val="ru-RU" w:eastAsia="en-US" w:bidi="ar-SA"/>
+        </w:rPr>
+        <w:t xml:space="preserve"> </w:t>
       </w:r>
       <w:r>
         <w:rPr>
@@ -557,7 +601,7 @@
       <w:pPr>
         <w:pStyle w:val="1"/>
         <w:tabs>
-          <w:tab w:val="clear" w:pos="708"/>
+          <w:tab w:val="clear" w:pos="720"/>
           <w:tab w:val="left" w:pos="993" w:leader="none"/>
         </w:tabs>
         <w:spacing w:lineRule="auto" w:line="240" w:before="0" w:after="0"/>
@@ -582,14 +626,13 @@
     <w:p>
       <w:pPr>
         <w:pStyle w:val="1"/>
-        <w:tabs>
-          <w:tab w:val="clear" w:pos="708"/>
-          <w:tab w:val="left" w:pos="993" w:leader="none"/>
-        </w:tabs>
-        <w:spacing w:lineRule="auto" w:line="240" w:before="0" w:after="0"/>
-        <w:ind w:left="0" w:firstLine="709"/>
+        <w:widowControl/>
+        <w:suppressAutoHyphens w:val="true"/>
+        <w:bidi w:val="0"/>
+        <w:spacing w:lineRule="auto" w:line="276" w:before="0" w:after="200"/>
+        <w:ind w:left="0" w:right="0" w:hanging="0"/>
         <w:contextualSpacing/>
-        <w:jc w:val="both"/>
+        <w:jc w:val="left"/>
         <w:rPr>
           <w:rFonts w:ascii="Times New Roman" w:hAnsi="Times New Roman"/>
           <w:sz w:val="28"/>
@@ -627,15 +670,23 @@
       </w:r>
       <w:r>
         <w:rPr>
-          <w:rFonts w:eastAsia="Times New Roman" w:cs="Times New Roman" w:ascii="Times New Roman" w:hAnsi="Times New Roman"/>
-          <w:color w:val="FFFFFF"/>
-          <w:kern w:val="0"/>
-          <w:sz w:val="28"/>
-          <w:szCs w:val="28"/>
-          <w:highlight w:val="red"/>
+          <w:rFonts w:ascii="Times New Roman" w:hAnsi="Times New Roman"/>
+          <w:b/>
+          <w:bCs/>
+          <w:sz w:val="28"/>
+          <w:szCs w:val="28"/>
           <w:lang w:val="ru-RU" w:eastAsia="en-US" w:bidi="ar-SA"/>
         </w:rPr>
-        <w:t xml:space="preserve">ХХ </w:t>
+        <w:t>${IPOTEKA_YEAR}</w:t>
+      </w:r>
+      <w:r>
+        <w:rPr>
+          <w:rFonts w:ascii="Times New Roman" w:hAnsi="Times New Roman"/>
+          <w:sz w:val="28"/>
+          <w:szCs w:val="28"/>
+          <w:lang w:val="ru-RU" w:eastAsia="en-US" w:bidi="ar-SA"/>
+        </w:rPr>
+        <w:t xml:space="preserve"> </w:t>
       </w:r>
       <w:r>
         <w:rPr>
@@ -671,7 +722,7 @@
       <w:pPr>
         <w:pStyle w:val="1"/>
         <w:tabs>
-          <w:tab w:val="clear" w:pos="708"/>
+          <w:tab w:val="clear" w:pos="720"/>
           <w:tab w:val="left" w:pos="993" w:leader="none"/>
         </w:tabs>
         <w:spacing w:lineRule="auto" w:line="240" w:before="0" w:after="0"/>
@@ -725,7 +776,7 @@
       <w:pPr>
         <w:pStyle w:val="Normal"/>
         <w:tabs>
-          <w:tab w:val="clear" w:pos="708"/>
+          <w:tab w:val="clear" w:pos="720"/>
           <w:tab w:val="left" w:pos="993" w:leader="none"/>
         </w:tabs>
         <w:spacing w:lineRule="auto" w:line="240" w:before="0" w:after="0"/>
@@ -793,17 +844,24 @@
       <w:r>
         <w:rPr>
           <w:rFonts w:eastAsia="Times New Roman" w:cs="Times New Roman" w:ascii="Times New Roman" w:hAnsi="Times New Roman"/>
-          <w:b w:val="false"/>
-          <w:bCs w:val="false"/>
-          <w:color w:val="FFFFFF"/>
+          <w:b/>
+          <w:bCs/>
+          <w:color w:val="auto"/>
           <w:kern w:val="0"/>
           <w:sz w:val="28"/>
           <w:szCs w:val="28"/>
-          <w:highlight w:val="red"/>
           <w:u w:val="none"/>
           <w:lang w:val="ru-RU" w:eastAsia="ru-RU" w:bidi="ar-SA"/>
         </w:rPr>
-        <w:t>ХХ</w:t>
+        <w:t>$</w:t>
+      </w:r>
+      <w:r>
+        <w:rPr>
+          <w:b/>
+          <w:bCs/>
+          <w:lang w:val="ru-RU" w:eastAsia="ru-RU" w:bidi="ar-SA"/>
+        </w:rPr>
+        <w:t>{JP_AREA}</w:t>
       </w:r>
       <w:r>
         <w:rPr>
@@ -885,7 +943,7 @@
         <w:pStyle w:val="Normal"/>
         <w:widowControl w:val="false"/>
         <w:tabs>
-          <w:tab w:val="clear" w:pos="708"/>
+          <w:tab w:val="clear" w:pos="720"/>
           <w:tab w:val="left" w:pos="1210" w:leader="none"/>
         </w:tabs>
         <w:spacing w:lineRule="auto" w:line="240" w:before="0" w:after="0"/>
@@ -911,7 +969,7 @@
         <w:pStyle w:val="Normal"/>
         <w:widowControl w:val="false"/>
         <w:tabs>
-          <w:tab w:val="clear" w:pos="708"/>
+          <w:tab w:val="clear" w:pos="720"/>
           <w:tab w:val="left" w:pos="1210" w:leader="none"/>
         </w:tabs>
         <w:spacing w:lineRule="auto" w:line="240" w:before="0" w:after="0"/>
@@ -940,7 +998,7 @@
         <w:pStyle w:val="Normal"/>
         <w:widowControl w:val="false"/>
         <w:tabs>
-          <w:tab w:val="clear" w:pos="708"/>
+          <w:tab w:val="clear" w:pos="720"/>
           <w:tab w:val="left" w:pos="1210" w:leader="none"/>
         </w:tabs>
         <w:spacing w:lineRule="auto" w:line="240" w:before="0" w:after="0"/>
@@ -966,7 +1024,7 @@
         <w:pStyle w:val="Normal"/>
         <w:widowControl w:val="false"/>
         <w:tabs>
-          <w:tab w:val="clear" w:pos="708"/>
+          <w:tab w:val="clear" w:pos="720"/>
           <w:tab w:val="left" w:pos="1210" w:leader="none"/>
         </w:tabs>
         <w:spacing w:lineRule="auto" w:line="240" w:before="0" w:after="0"/>
@@ -1020,7 +1078,7 @@
         <w:pStyle w:val="Normal"/>
         <w:widowControl w:val="false"/>
         <w:tabs>
-          <w:tab w:val="clear" w:pos="708"/>
+          <w:tab w:val="clear" w:pos="720"/>
           <w:tab w:val="left" w:pos="1210" w:leader="none"/>
         </w:tabs>
         <w:spacing w:lineRule="auto" w:line="240" w:before="0" w:after="0"/>
@@ -1068,7 +1126,7 @@
         <w:pStyle w:val="Normal"/>
         <w:widowControl w:val="false"/>
         <w:tabs>
-          <w:tab w:val="clear" w:pos="708"/>
+          <w:tab w:val="clear" w:pos="720"/>
           <w:tab w:val="left" w:pos="1210" w:leader="none"/>
         </w:tabs>
         <w:spacing w:lineRule="auto" w:line="240" w:before="0" w:after="0"/>
@@ -1116,7 +1174,7 @@
         <w:pStyle w:val="Normal"/>
         <w:widowControl w:val="false"/>
         <w:tabs>
-          <w:tab w:val="clear" w:pos="708"/>
+          <w:tab w:val="clear" w:pos="720"/>
           <w:tab w:val="left" w:pos="1210" w:leader="none"/>
         </w:tabs>
         <w:spacing w:lineRule="auto" w:line="240" w:before="0" w:after="0"/>
@@ -1142,7 +1200,7 @@
         <w:pStyle w:val="Normal"/>
         <w:widowControl w:val="false"/>
         <w:tabs>
-          <w:tab w:val="clear" w:pos="708"/>
+          <w:tab w:val="clear" w:pos="720"/>
           <w:tab w:val="left" w:pos="1210" w:leader="none"/>
         </w:tabs>
         <w:spacing w:lineRule="auto" w:line="240" w:before="0" w:after="0"/>
@@ -1195,7 +1253,7 @@
         <w:pStyle w:val="Normal"/>
         <w:widowControl w:val="false"/>
         <w:tabs>
-          <w:tab w:val="clear" w:pos="708"/>
+          <w:tab w:val="clear" w:pos="720"/>
           <w:tab w:val="left" w:pos="1210" w:leader="none"/>
         </w:tabs>
         <w:spacing w:lineRule="auto" w:line="240" w:before="0" w:after="0"/>
@@ -1256,7 +1314,7 @@
         <w:pStyle w:val="Normal"/>
         <w:widowControl w:val="false"/>
         <w:tabs>
-          <w:tab w:val="clear" w:pos="708"/>
+          <w:tab w:val="clear" w:pos="720"/>
           <w:tab w:val="left" w:pos="1210" w:leader="none"/>
         </w:tabs>
         <w:spacing w:lineRule="auto" w:line="240" w:before="0" w:after="0"/>
@@ -1282,7 +1340,7 @@
         <w:pStyle w:val="Normal"/>
         <w:widowControl w:val="false"/>
         <w:tabs>
-          <w:tab w:val="clear" w:pos="708"/>
+          <w:tab w:val="clear" w:pos="720"/>
           <w:tab w:val="left" w:pos="1210" w:leader="none"/>
         </w:tabs>
         <w:spacing w:lineRule="auto" w:line="240" w:before="0" w:after="0"/>
@@ -1308,7 +1366,7 @@
         <w:pStyle w:val="Normal"/>
         <w:widowControl w:val="false"/>
         <w:tabs>
-          <w:tab w:val="clear" w:pos="708"/>
+          <w:tab w:val="clear" w:pos="720"/>
           <w:tab w:val="left" w:pos="1210" w:leader="none"/>
         </w:tabs>
         <w:spacing w:lineRule="auto" w:line="240" w:before="0" w:after="0"/>
@@ -1333,7 +1391,7 @@
         <w:pStyle w:val="Normal"/>
         <w:widowControl w:val="false"/>
         <w:tabs>
-          <w:tab w:val="clear" w:pos="708"/>
+          <w:tab w:val="clear" w:pos="720"/>
           <w:tab w:val="left" w:pos="1210" w:leader="none"/>
         </w:tabs>
         <w:spacing w:lineRule="auto" w:line="240" w:before="0" w:after="0"/>
@@ -1358,7 +1416,7 @@
       <w:pPr>
         <w:pStyle w:val="Normal"/>
         <w:tabs>
-          <w:tab w:val="clear" w:pos="708"/>
+          <w:tab w:val="clear" w:pos="720"/>
           <w:tab w:val="left" w:pos="993" w:leader="none"/>
         </w:tabs>
         <w:spacing w:lineRule="auto" w:line="240" w:before="0" w:after="0"/>
@@ -1396,7 +1454,7 @@
         <w:pStyle w:val="Normal"/>
         <w:widowControl w:val="false"/>
         <w:tabs>
-          <w:tab w:val="clear" w:pos="708"/>
+          <w:tab w:val="clear" w:pos="720"/>
           <w:tab w:val="left" w:pos="1210" w:leader="none"/>
         </w:tabs>
         <w:spacing w:lineRule="auto" w:line="240" w:before="0" w:after="0"/>
@@ -1694,8 +1752,8 @@
           <w:szCs w:val="28"/>
         </w:rPr>
       </w:pPr>
-      <w:bookmarkStart w:id="2" w:name="_GoBack"/>
-      <w:bookmarkEnd w:id="2"/>
+      <w:bookmarkStart w:id="3" w:name="_GoBack"/>
+      <w:bookmarkEnd w:id="3"/>
       <w:r>
         <w:rPr>
           <w:rFonts w:ascii="Times New Roman" w:hAnsi="Times New Roman"/>

</xml_diff>

<commit_message>
JK: order social address
</commit_message>
<xml_diff>
--- a/modules/jk/files/percent.docx
+++ b/modules/jk/files/percent.docx
@@ -133,7 +133,7 @@
     </w:p>
     <w:tbl>
       <w:tblPr>
-        <w:tblW w:w="4380" w:type="dxa"/>
+        <w:tblW w:w="5385" w:type="dxa"/>
         <w:jc w:val="right"/>
         <w:tblInd w:w="0" w:type="dxa"/>
         <w:tblCellMar>
@@ -144,7 +144,7 @@
         </w:tblCellMar>
       </w:tblPr>
       <w:tblGrid>
-        <w:gridCol w:w="4380"/>
+        <w:gridCol w:w="5385"/>
       </w:tblGrid>
       <w:tr>
         <w:trPr>
@@ -152,7 +152,7 @@
         </w:trPr>
         <w:tc>
           <w:tcPr>
-            <w:tcW w:w="4380" w:type="dxa"/>
+            <w:tcW w:w="5385" w:type="dxa"/>
             <w:tcBorders/>
             <w:vAlign w:val="bottom"/>
           </w:tcPr>
@@ -179,7 +179,7 @@
         <w:trPr/>
         <w:tc>
           <w:tcPr>
-            <w:tcW w:w="4380" w:type="dxa"/>
+            <w:tcW w:w="5385" w:type="dxa"/>
             <w:tcBorders/>
           </w:tcPr>
           <w:p>
@@ -203,7 +203,7 @@
         <w:trPr/>
         <w:tc>
           <w:tcPr>
-            <w:tcW w:w="4380" w:type="dxa"/>
+            <w:tcW w:w="5385" w:type="dxa"/>
             <w:tcBorders/>
             <w:vAlign w:val="bottom"/>
           </w:tcPr>
@@ -228,7 +228,7 @@
         <w:trPr/>
         <w:tc>
           <w:tcPr>
-            <w:tcW w:w="4380" w:type="dxa"/>
+            <w:tcW w:w="5385" w:type="dxa"/>
             <w:tcBorders/>
             <w:vAlign w:val="bottom"/>
           </w:tcPr>
@@ -253,7 +253,7 @@
         <w:trPr/>
         <w:tc>
           <w:tcPr>
-            <w:tcW w:w="4380" w:type="dxa"/>
+            <w:tcW w:w="5385" w:type="dxa"/>
             <w:tcBorders/>
             <w:vAlign w:val="bottom"/>
           </w:tcPr>
@@ -289,7 +289,7 @@
         <w:trPr/>
         <w:tc>
           <w:tcPr>
-            <w:tcW w:w="4380" w:type="dxa"/>
+            <w:tcW w:w="5385" w:type="dxa"/>
             <w:tcBorders/>
           </w:tcPr>
           <w:p>
@@ -526,17 +526,7 @@
           <w:sz w:val="28"/>
           <w:szCs w:val="28"/>
         </w:rPr>
-        <w:t>}</w:t>
-      </w:r>
-      <w:r>
-        <w:rPr>
-          <w:rFonts w:ascii="Times New Roman" w:hAnsi="Times New Roman"/>
-          <w:b/>
-          <w:bCs/>
-          <w:sz w:val="28"/>
-          <w:szCs w:val="28"/>
-        </w:rPr>
-        <w:t>%</w:t>
+        <w:t>}%</w:t>
       </w:r>
       <w:r>
         <w:rPr>
@@ -1005,42 +995,16 @@
         <w:ind w:firstLine="709"/>
         <w:jc w:val="both"/>
         <w:rPr>
-          <w:rFonts w:ascii="Times New Roman" w:hAnsi="Times New Roman"/>
-          <w:sz w:val="28"/>
-          <w:szCs w:val="28"/>
-        </w:rPr>
-      </w:pPr>
-      <w:r>
-        <w:rPr>
-          <w:rFonts w:ascii="Times New Roman" w:hAnsi="Times New Roman"/>
-          <w:sz w:val="28"/>
-          <w:szCs w:val="28"/>
-        </w:rPr>
-        <w:t>Я и члены моей семьи имеем следующие действующие договоры найма в жилых помещениях, относящихся к государственному или муниципальному жилищным фондам:</w:t>
-      </w:r>
-    </w:p>
-    <w:p>
-      <w:pPr>
-        <w:pStyle w:val="Normal"/>
-        <w:widowControl w:val="false"/>
-        <w:tabs>
-          <w:tab w:val="clear" w:pos="720"/>
-          <w:tab w:val="left" w:pos="1210" w:leader="none"/>
-        </w:tabs>
-        <w:spacing w:lineRule="auto" w:line="240" w:before="0" w:after="0"/>
-        <w:ind w:firstLine="709"/>
-        <w:jc w:val="both"/>
-        <w:rPr>
-          <w:rFonts w:ascii="Times New Roman" w:hAnsi="Times New Roman"/>
-          <w:sz w:val="28"/>
-          <w:szCs w:val="28"/>
-        </w:rPr>
-      </w:pPr>
-      <w:r>
-        <w:rPr>
-          <w:rFonts w:ascii="Times New Roman" w:hAnsi="Times New Roman"/>
-          <w:b/>
-          <w:bCs/>
+          <w:b w:val="false"/>
+          <w:b w:val="false"/>
+          <w:bCs w:val="false"/>
+        </w:rPr>
+      </w:pPr>
+      <w:r>
+        <w:rPr>
+          <w:rFonts w:ascii="Times New Roman" w:hAnsi="Times New Roman"/>
+          <w:b w:val="false"/>
+          <w:bCs w:val="false"/>
           <w:sz w:val="28"/>
           <w:szCs w:val="28"/>
           <w:u w:val="none"/>
@@ -1050,8 +1014,8 @@
       <w:r>
         <w:rPr>
           <w:rFonts w:eastAsia="Times New Roman" w:cs="Times New Roman" w:ascii="Times New Roman" w:hAnsi="Times New Roman"/>
-          <w:b/>
-          <w:bCs/>
+          <w:b w:val="false"/>
+          <w:bCs w:val="false"/>
           <w:color w:val="auto"/>
           <w:kern w:val="0"/>
           <w:sz w:val="28"/>
@@ -1064,8 +1028,8 @@
       <w:r>
         <w:rPr>
           <w:rFonts w:ascii="Times New Roman" w:hAnsi="Times New Roman"/>
-          <w:b/>
-          <w:bCs/>
+          <w:b w:val="false"/>
+          <w:bCs w:val="false"/>
           <w:sz w:val="28"/>
           <w:szCs w:val="28"/>
           <w:u w:val="none"/>

</xml_diff>

<commit_message>
JK: restart order by curator
</commit_message>
<xml_diff>
--- a/modules/jk/files/percent.docx
+++ b/modules/jk/files/percent.docx
@@ -784,7 +784,25 @@
           <w:sz w:val="28"/>
           <w:szCs w:val="28"/>
         </w:rPr>
-        <w:t>Помощь Общества будет направлена для приобретения жилого помещения у лиц, не являющимися взаимозависимыми в соответствии с п.2 статьи 105.1 Налогового К</w:t>
+        <w:t>Помощь Общества будет направлена для приобретения жилого помещения (</w:t>
+      </w:r>
+      <w:r>
+        <w:rPr>
+          <w:rFonts w:ascii="Times New Roman" w:hAnsi="Times New Roman"/>
+          <w:b/>
+          <w:bCs/>
+          <w:sz w:val="28"/>
+          <w:szCs w:val="28"/>
+        </w:rPr>
+        <w:t>${JP_TYPE}</w:t>
+      </w:r>
+      <w:r>
+        <w:rPr>
+          <w:rFonts w:ascii="Times New Roman" w:hAnsi="Times New Roman"/>
+          <w:sz w:val="28"/>
+          <w:szCs w:val="28"/>
+        </w:rPr>
+        <w:t>) у лиц, не являющимися взаимозависимыми в соответствии с п.2 статьи 105.1 Налогового К</w:t>
       </w:r>
       <w:r>
         <w:rPr>
@@ -1296,7 +1314,25 @@
           <w:sz w:val="28"/>
           <w:szCs w:val="28"/>
         </w:rPr>
-        <w:t>Ранее в программах предоставления или приобретения жилья в рамках жилищных программ Общества и/или ДЗО я и члены моей семьи не участвовали.</w:t>
+        <w:t xml:space="preserve">Ранее в программах предоставления или приобретения жилья в рамках жилищных программ Общества и/или ДЗО я и члены моей семьи </w:t>
+      </w:r>
+      <w:r>
+        <w:rPr>
+          <w:rFonts w:ascii="Times New Roman" w:hAnsi="Times New Roman"/>
+          <w:b/>
+          <w:bCs/>
+          <w:sz w:val="28"/>
+          <w:szCs w:val="28"/>
+        </w:rPr>
+        <w:t>${IS_PARTICIPATE}</w:t>
+      </w:r>
+      <w:r>
+        <w:rPr>
+          <w:rFonts w:ascii="Times New Roman" w:hAnsi="Times New Roman"/>
+          <w:sz w:val="28"/>
+          <w:szCs w:val="28"/>
+        </w:rPr>
+        <w:t>.</w:t>
       </w:r>
     </w:p>
     <w:p>

</xml_diff>

<commit_message>
JK: email manager wait to user
</commit_message>
<xml_diff>
--- a/modules/jk/files/percent.docx
+++ b/modules/jk/files/percent.docx
@@ -1013,16 +1013,16 @@
         <w:ind w:firstLine="709"/>
         <w:jc w:val="both"/>
         <w:rPr>
-          <w:b w:val="false"/>
-          <w:b w:val="false"/>
-          <w:bCs w:val="false"/>
-        </w:rPr>
-      </w:pPr>
-      <w:r>
-        <w:rPr>
-          <w:rFonts w:ascii="Times New Roman" w:hAnsi="Times New Roman"/>
-          <w:b w:val="false"/>
-          <w:bCs w:val="false"/>
+          <w:b/>
+          <w:b/>
+          <w:bCs/>
+        </w:rPr>
+      </w:pPr>
+      <w:r>
+        <w:rPr>
+          <w:rFonts w:ascii="Times New Roman" w:hAnsi="Times New Roman"/>
+          <w:b/>
+          <w:bCs/>
           <w:sz w:val="28"/>
           <w:szCs w:val="28"/>
           <w:u w:val="none"/>
@@ -1032,8 +1032,8 @@
       <w:r>
         <w:rPr>
           <w:rFonts w:eastAsia="Times New Roman" w:cs="Times New Roman" w:ascii="Times New Roman" w:hAnsi="Times New Roman"/>
-          <w:b w:val="false"/>
-          <w:bCs w:val="false"/>
+          <w:b/>
+          <w:bCs/>
           <w:color w:val="auto"/>
           <w:kern w:val="0"/>
           <w:sz w:val="28"/>
@@ -1046,8 +1046,8 @@
       <w:r>
         <w:rPr>
           <w:rFonts w:ascii="Times New Roman" w:hAnsi="Times New Roman"/>
-          <w:b w:val="false"/>
-          <w:bCs w:val="false"/>
+          <w:b/>
+          <w:bCs/>
           <w:sz w:val="28"/>
           <w:szCs w:val="28"/>
           <w:u w:val="none"/>
@@ -1346,19 +1346,17 @@
         <w:spacing w:lineRule="auto" w:line="240" w:before="0" w:after="0"/>
         <w:ind w:firstLine="709"/>
         <w:jc w:val="both"/>
-        <w:rPr>
-          <w:rFonts w:ascii="Times New Roman" w:hAnsi="Times New Roman"/>
-          <w:sz w:val="28"/>
-          <w:szCs w:val="28"/>
-        </w:rPr>
-      </w:pPr>
-      <w:r>
-        <w:rPr>
-          <w:rFonts w:ascii="Times New Roman" w:hAnsi="Times New Roman"/>
-          <w:sz w:val="28"/>
-          <w:szCs w:val="28"/>
-        </w:rPr>
-        <w:t>Супруга не является работником Общества или ДЗО</w:t>
+        <w:rPr/>
+      </w:pPr>
+      <w:r>
+        <w:rPr>
+          <w:rFonts w:ascii="Times New Roman" w:hAnsi="Times New Roman"/>
+          <w:b/>
+          <w:bCs/>
+          <w:sz w:val="28"/>
+          <w:szCs w:val="28"/>
+        </w:rPr>
+        <w:t>${IS_DZO}</w:t>
       </w:r>
     </w:p>
     <w:p>
@@ -1374,13 +1372,18 @@
         <w:jc w:val="both"/>
         <w:rPr>
           <w:rFonts w:ascii="Times New Roman" w:hAnsi="Times New Roman"/>
-          <w:sz w:val="28"/>
-          <w:szCs w:val="28"/>
-        </w:rPr>
-      </w:pPr>
-      <w:r>
-        <w:rPr>
-          <w:rFonts w:ascii="Times New Roman" w:hAnsi="Times New Roman"/>
+          <w:b/>
+          <w:b/>
+          <w:bCs/>
+          <w:sz w:val="28"/>
+          <w:szCs w:val="28"/>
+        </w:rPr>
+      </w:pPr>
+      <w:r>
+        <w:rPr>
+          <w:rFonts w:ascii="Times New Roman" w:hAnsi="Times New Roman"/>
+          <w:b/>
+          <w:bCs/>
           <w:sz w:val="28"/>
           <w:szCs w:val="28"/>
         </w:rPr>

</xml_diff>

<commit_message>
JK [bug-103]: change document room count
</commit_message>
<xml_diff>
--- a/modules/jk/files/percent.docx
+++ b/modules/jk/files/percent.docx
@@ -136,6 +136,7 @@
         <w:tblW w:w="5385" w:type="dxa"/>
         <w:jc w:val="right"/>
         <w:tblInd w:w="0" w:type="dxa"/>
+        <w:tblLayout w:type="fixed"/>
         <w:tblCellMar>
           <w:top w:w="0" w:type="dxa"/>
           <w:left w:w="0" w:type="dxa"/>
@@ -159,6 +160,7 @@
           <w:p>
             <w:pPr>
               <w:pStyle w:val="Style25"/>
+              <w:widowControl w:val="false"/>
               <w:suppressLineNumbers/>
               <w:spacing w:before="0" w:after="0"/>
               <w:textAlignment w:val="bottom"/>
@@ -185,6 +187,7 @@
           <w:p>
             <w:pPr>
               <w:pStyle w:val="Style25"/>
+              <w:widowControl w:val="false"/>
               <w:spacing w:before="0" w:after="0"/>
               <w:rPr/>
             </w:pPr>
@@ -210,6 +213,7 @@
           <w:p>
             <w:pPr>
               <w:pStyle w:val="Style25"/>
+              <w:widowControl w:val="false"/>
               <w:spacing w:before="0" w:after="0"/>
               <w:rPr/>
             </w:pPr>
@@ -235,6 +239,7 @@
           <w:p>
             <w:pPr>
               <w:pStyle w:val="Style25"/>
+              <w:widowControl w:val="false"/>
               <w:spacing w:before="0" w:after="0"/>
               <w:rPr/>
             </w:pPr>
@@ -260,6 +265,7 @@
           <w:p>
             <w:pPr>
               <w:pStyle w:val="Style25"/>
+              <w:widowControl w:val="false"/>
               <w:spacing w:before="0" w:after="0"/>
               <w:rPr/>
             </w:pPr>
@@ -295,6 +301,7 @@
           <w:p>
             <w:pPr>
               <w:pStyle w:val="Style25"/>
+              <w:widowControl w:val="false"/>
               <w:spacing w:before="0" w:after="0"/>
               <w:rPr/>
             </w:pPr>
@@ -837,6 +844,30 @@
       </w:r>
       <w:r>
         <w:rPr>
+          <w:rFonts w:ascii="Times New Roman" w:hAnsi="Times New Roman"/>
+          <w:b w:val="false"/>
+          <w:bCs w:val="false"/>
+          <w:color w:val="auto"/>
+          <w:sz w:val="28"/>
+          <w:szCs w:val="28"/>
+          <w:u w:val="none"/>
+        </w:rPr>
+        <w:t>{JP_ROOM_COUNT},</w:t>
+      </w:r>
+      <w:r>
+        <w:rPr>
+          <w:rFonts w:ascii="Times New Roman" w:hAnsi="Times New Roman"/>
+          <w:b/>
+          <w:bCs/>
+          <w:color w:val="auto"/>
+          <w:sz w:val="28"/>
+          <w:szCs w:val="28"/>
+          <w:u w:val="none"/>
+        </w:rPr>
+        <w:t xml:space="preserve"> </w:t>
+      </w:r>
+      <w:r>
+        <w:rPr>
           <w:rFonts w:eastAsia="Times New Roman" w:cs="Times New Roman" w:ascii="Times New Roman" w:hAnsi="Times New Roman"/>
           <w:b w:val="false"/>
           <w:bCs w:val="false"/>
@@ -1965,6 +1996,7 @@
         <w:tblW w:w="9354" w:type="dxa"/>
         <w:jc w:val="left"/>
         <w:tblInd w:w="0" w:type="dxa"/>
+        <w:tblLayout w:type="fixed"/>
         <w:tblCellMar>
           <w:top w:w="0" w:type="dxa"/>
           <w:left w:w="0" w:type="dxa"/>
@@ -1986,6 +2018,7 @@
           <w:p>
             <w:pPr>
               <w:pStyle w:val="Normal"/>
+              <w:widowControl w:val="false"/>
               <w:shd w:val="clear" w:color="auto" w:fill="FFFFFF"/>
               <w:spacing w:lineRule="exact" w:line="317" w:before="0" w:after="0"/>
               <w:ind w:left="29" w:right="10" w:hanging="29"/>
@@ -2031,6 +2064,7 @@
           <w:p>
             <w:pPr>
               <w:pStyle w:val="Normal"/>
+              <w:widowControl w:val="false"/>
               <w:shd w:val="clear" w:color="auto" w:fill="FFFFFF"/>
               <w:spacing w:lineRule="exact" w:line="317" w:before="0" w:after="0"/>
               <w:ind w:left="29" w:right="10" w:hanging="29"/>
@@ -2084,7 +2118,7 @@
 </file>
 
 <file path=word/numbering.xml><?xml version="1.0" encoding="utf-8"?>
-<w:numbering xmlns:w="http://schemas.openxmlformats.org/wordprocessingml/2006/main" xmlns:o="urn:schemas-microsoft-com:office:office" xmlns:r="http://schemas.openxmlformats.org/officeDocument/2006/relationships" xmlns:v="urn:schemas-microsoft-com:vml">
+<w:numbering xmlns:w="http://schemas.openxmlformats.org/wordprocessingml/2006/main" xmlns:o="urn:schemas-microsoft-com:office:office" xmlns:r="http://schemas.openxmlformats.org/officeDocument/2006/relationships" xmlns:v="urn:schemas-microsoft-com:vml" xmlns:mc="http://schemas.openxmlformats.org/markup-compatibility/2006" xmlns:w14="http://schemas.microsoft.com/office/word/2010/wordml" mc:Ignorable="w14">
   <w:abstractNum w:abstractNumId="1">
     <w:lvl w:ilvl="0">
       <w:start w:val="1"/>
@@ -2971,7 +3005,6 @@
     <w:semiHidden/>
     <w:unhideWhenUsed/>
     <w:tblPr>
-      <w:tblInd w:w="0" w:type="dxa"/>
       <w:tblCellMar>
         <w:top w:w="0" w:type="dxa"/>
         <w:left w:w="108" w:type="dxa"/>

</xml_diff>

<commit_message>
JK [bug-88]: update docx file
</commit_message>
<xml_diff>
--- a/modules/jk/files/percent.docx
+++ b/modules/jk/files/percent.docx
@@ -395,8 +395,8 @@
           <w:szCs w:val="28"/>
         </w:rPr>
       </w:pPr>
-      <w:bookmarkStart w:id="0" w:name="_Toc373232731"/>
-      <w:bookmarkStart w:id="1" w:name="_Toc405368347"/>
+      <w:bookmarkStart w:id="0" w:name="_Toc405368347"/>
+      <w:bookmarkStart w:id="1" w:name="_Toc373232731"/>
       <w:r>
         <w:rPr>
           <w:rFonts w:ascii="Times New Roman" w:hAnsi="Times New Roman"/>
@@ -1097,11 +1097,7 @@
         <w:spacing w:lineRule="auto" w:line="240" w:before="0" w:after="0"/>
         <w:ind w:firstLine="709"/>
         <w:jc w:val="both"/>
-        <w:rPr>
-          <w:rFonts w:ascii="Times New Roman" w:hAnsi="Times New Roman"/>
-          <w:sz w:val="28"/>
-          <w:szCs w:val="28"/>
-        </w:rPr>
+        <w:rPr/>
       </w:pPr>
       <w:r>
         <w:rPr>
@@ -1124,12 +1120,373 @@
       <w:r>
         <w:rPr>
           <w:rFonts w:ascii="Times New Roman" w:hAnsi="Times New Roman"/>
+          <w:b w:val="false"/>
+          <w:bCs w:val="false"/>
+          <w:sz w:val="28"/>
+          <w:szCs w:val="28"/>
+        </w:rPr>
+        <w:t>,</w:t>
+      </w:r>
+      <w:r>
+        <w:rPr>
+          <w:rFonts w:ascii="Times New Roman" w:hAnsi="Times New Roman"/>
           <w:b/>
           <w:bCs/>
           <w:color w:val="auto"/>
           <w:sz w:val="28"/>
           <w:szCs w:val="28"/>
           <w:u w:val="none"/>
+        </w:rPr>
+        <w:t xml:space="preserve"> </w:t>
+      </w:r>
+      <w:r>
+        <w:rPr>
+          <w:rFonts w:ascii="Times New Roman" w:hAnsi="Times New Roman"/>
+          <w:sz w:val="28"/>
+          <w:szCs w:val="28"/>
+        </w:rPr>
+        <w:t>с</w:t>
+      </w:r>
+      <w:bookmarkStart w:id="3" w:name="__DdeLink__1335_2044642594"/>
+      <w:r>
+        <w:rPr>
+          <w:rFonts w:ascii="Times New Roman" w:hAnsi="Times New Roman"/>
+          <w:sz w:val="28"/>
+          <w:szCs w:val="28"/>
+        </w:rPr>
+        <w:t xml:space="preserve">обственность </w:t>
+      </w:r>
+      <w:r>
+        <w:rPr>
+          <w:rFonts w:ascii="Times New Roman" w:hAnsi="Times New Roman"/>
+          <w:b/>
+          <w:bCs/>
+          <w:sz w:val="28"/>
+          <w:szCs w:val="28"/>
+        </w:rPr>
+        <w:t>$</w:t>
+      </w:r>
+      <w:r>
+        <w:rPr>
+          <w:rFonts w:eastAsia="Times New Roman" w:cs="Times New Roman" w:ascii="Times New Roman" w:hAnsi="Times New Roman"/>
+          <w:b/>
+          <w:bCs/>
+          <w:color w:val="auto"/>
+          <w:kern w:val="0"/>
+          <w:sz w:val="28"/>
+          <w:szCs w:val="28"/>
+          <w:lang w:val="ru-RU" w:eastAsia="ru-RU" w:bidi="ar-SA"/>
+        </w:rPr>
+        <w:t>{RESIDENT_OWN_TYPE}</w:t>
+      </w:r>
+      <w:r>
+        <w:rPr>
+          <w:rFonts w:ascii="Times New Roman" w:hAnsi="Times New Roman"/>
+          <w:sz w:val="28"/>
+          <w:szCs w:val="28"/>
+        </w:rPr>
+        <w:t xml:space="preserve">  </w:t>
+      </w:r>
+      <w:r>
+        <w:rPr>
+          <w:rFonts w:ascii="Times New Roman" w:hAnsi="Times New Roman"/>
+          <w:b/>
+          <w:bCs/>
+          <w:sz w:val="28"/>
+          <w:szCs w:val="28"/>
+        </w:rPr>
+        <w:t>$</w:t>
+      </w:r>
+      <w:r>
+        <w:rPr>
+          <w:rFonts w:eastAsia="Times New Roman" w:cs="Times New Roman" w:ascii="Times New Roman" w:hAnsi="Times New Roman"/>
+          <w:b/>
+          <w:bCs/>
+          <w:color w:val="auto"/>
+          <w:kern w:val="0"/>
+          <w:sz w:val="28"/>
+          <w:szCs w:val="28"/>
+          <w:lang w:val="ru-RU" w:eastAsia="ru-RU" w:bidi="ar-SA"/>
+        </w:rPr>
+        <w:t>{JP</w:t>
+      </w:r>
+      <w:r>
+        <w:rPr>
+          <w:rFonts w:eastAsia="Times New Roman" w:cs="Times New Roman" w:ascii="Times New Roman" w:hAnsi="Times New Roman"/>
+          <w:b/>
+          <w:bCs/>
+          <w:i w:val="false"/>
+          <w:caps w:val="false"/>
+          <w:smallCaps w:val="false"/>
+          <w:color w:val="auto"/>
+          <w:spacing w:val="0"/>
+          <w:kern w:val="0"/>
+          <w:sz w:val="28"/>
+          <w:szCs w:val="28"/>
+          <w:lang w:val="ru-RU" w:eastAsia="ru-RU" w:bidi="ar-SA"/>
+        </w:rPr>
+        <w:t>_ROOM_COUNT2</w:t>
+      </w:r>
+      <w:r>
+        <w:rPr>
+          <w:rFonts w:eastAsia="Times New Roman" w:cs="Times New Roman" w:ascii="Times New Roman" w:hAnsi="Times New Roman"/>
+          <w:b/>
+          <w:bCs/>
+          <w:color w:val="auto"/>
+          <w:kern w:val="0"/>
+          <w:sz w:val="28"/>
+          <w:szCs w:val="28"/>
+          <w:lang w:val="ru-RU" w:eastAsia="ru-RU" w:bidi="ar-SA"/>
+        </w:rPr>
+        <w:t>}</w:t>
+      </w:r>
+      <w:r>
+        <w:rPr>
+          <w:rFonts w:eastAsia="Times New Roman" w:cs="Times New Roman" w:ascii="Times New Roman" w:hAnsi="Times New Roman"/>
+          <w:b w:val="false"/>
+          <w:bCs w:val="false"/>
+          <w:color w:val="auto"/>
+          <w:kern w:val="0"/>
+          <w:sz w:val="28"/>
+          <w:szCs w:val="28"/>
+          <w:lang w:val="ru-RU" w:eastAsia="ru-RU" w:bidi="ar-SA"/>
+        </w:rPr>
+        <w:t xml:space="preserve">  </w:t>
+      </w:r>
+      <w:r>
+        <w:rPr>
+          <w:rFonts w:ascii="Times New Roman" w:hAnsi="Times New Roman"/>
+          <w:sz w:val="28"/>
+          <w:szCs w:val="28"/>
+        </w:rPr>
+        <w:t xml:space="preserve">комнатная </w:t>
+      </w:r>
+      <w:r>
+        <w:rPr>
+          <w:rFonts w:ascii="Times New Roman" w:hAnsi="Times New Roman"/>
+          <w:b/>
+          <w:bCs/>
+          <w:sz w:val="28"/>
+          <w:szCs w:val="28"/>
+        </w:rPr>
+        <w:t>$</w:t>
+      </w:r>
+      <w:r>
+        <w:rPr>
+          <w:rFonts w:eastAsia="Times New Roman" w:cs="Times New Roman" w:ascii="Times New Roman" w:hAnsi="Times New Roman"/>
+          <w:b/>
+          <w:bCs/>
+          <w:color w:val="auto"/>
+          <w:kern w:val="0"/>
+          <w:sz w:val="28"/>
+          <w:szCs w:val="28"/>
+          <w:lang w:val="ru-RU" w:eastAsia="ru-RU" w:bidi="ar-SA"/>
+        </w:rPr>
+        <w:t>{JP_TYPE</w:t>
+      </w:r>
+      <w:r>
+        <w:rPr>
+          <w:rFonts w:eastAsia="Times New Roman" w:cs="Times New Roman" w:ascii="Times New Roman" w:hAnsi="Times New Roman"/>
+          <w:b/>
+          <w:bCs/>
+          <w:color w:val="auto"/>
+          <w:kern w:val="0"/>
+          <w:sz w:val="28"/>
+          <w:szCs w:val="28"/>
+          <w:lang w:val="ru-RU" w:eastAsia="ru-RU" w:bidi="ar-SA"/>
+        </w:rPr>
+        <w:t>2</w:t>
+      </w:r>
+      <w:r>
+        <w:rPr>
+          <w:rFonts w:eastAsia="Times New Roman" w:cs="Times New Roman" w:ascii="Times New Roman" w:hAnsi="Times New Roman"/>
+          <w:b/>
+          <w:bCs/>
+          <w:color w:val="auto"/>
+          <w:kern w:val="0"/>
+          <w:sz w:val="28"/>
+          <w:szCs w:val="28"/>
+          <w:lang w:val="ru-RU" w:eastAsia="ru-RU" w:bidi="ar-SA"/>
+        </w:rPr>
+        <w:t>}</w:t>
+      </w:r>
+      <w:r>
+        <w:rPr>
+          <w:rFonts w:ascii="Times New Roman" w:hAnsi="Times New Roman"/>
+          <w:sz w:val="28"/>
+          <w:szCs w:val="28"/>
+        </w:rPr>
+        <w:t xml:space="preserve">, общей площадью </w:t>
+      </w:r>
+      <w:r>
+        <w:rPr>
+          <w:rFonts w:ascii="Times New Roman" w:hAnsi="Times New Roman"/>
+          <w:b/>
+          <w:bCs/>
+          <w:sz w:val="28"/>
+          <w:szCs w:val="28"/>
+        </w:rPr>
+        <w:t>${JP</w:t>
+      </w:r>
+      <w:r>
+        <w:rPr>
+          <w:rFonts w:ascii="Times New Roman" w:hAnsi="Times New Roman"/>
+          <w:b/>
+          <w:bCs/>
+          <w:i w:val="false"/>
+          <w:caps w:val="false"/>
+          <w:smallCaps w:val="false"/>
+          <w:color w:val="222222"/>
+          <w:spacing w:val="0"/>
+          <w:sz w:val="28"/>
+          <w:szCs w:val="28"/>
+        </w:rPr>
+        <w:t>_</w:t>
+      </w:r>
+      <w:r>
+        <w:rPr>
+          <w:rFonts w:eastAsia="Times New Roman" w:cs="Times New Roman" w:ascii="Times New Roman" w:hAnsi="Times New Roman"/>
+          <w:b/>
+          <w:bCs/>
+          <w:i w:val="false"/>
+          <w:caps w:val="false"/>
+          <w:smallCaps w:val="false"/>
+          <w:color w:val="222222"/>
+          <w:spacing w:val="0"/>
+          <w:kern w:val="0"/>
+          <w:sz w:val="28"/>
+          <w:szCs w:val="28"/>
+          <w:lang w:val="ru-RU" w:eastAsia="ru-RU" w:bidi="ar-SA"/>
+        </w:rPr>
+        <w:t>AREA</w:t>
+      </w:r>
+      <w:r>
+        <w:rPr>
+          <w:rFonts w:eastAsia="Times New Roman" w:cs="Times New Roman" w:ascii="Times New Roman" w:hAnsi="Times New Roman"/>
+          <w:b/>
+          <w:bCs/>
+          <w:i w:val="false"/>
+          <w:caps w:val="false"/>
+          <w:smallCaps w:val="false"/>
+          <w:color w:val="222222"/>
+          <w:spacing w:val="0"/>
+          <w:kern w:val="0"/>
+          <w:sz w:val="28"/>
+          <w:szCs w:val="28"/>
+          <w:lang w:val="ru-RU" w:eastAsia="ru-RU" w:bidi="ar-SA"/>
+        </w:rPr>
+        <w:t>2</w:t>
+      </w:r>
+      <w:r>
+        <w:rPr>
+          <w:rFonts w:ascii="Times New Roman" w:hAnsi="Times New Roman"/>
+          <w:b/>
+          <w:bCs/>
+          <w:sz w:val="28"/>
+          <w:szCs w:val="28"/>
+        </w:rPr>
+        <w:t>}</w:t>
+      </w:r>
+      <w:r>
+        <w:rPr>
+          <w:rFonts w:ascii="Times New Roman" w:hAnsi="Times New Roman"/>
+          <w:sz w:val="28"/>
+          <w:szCs w:val="28"/>
+        </w:rPr>
+        <w:t xml:space="preserve"> кв.м., фактически проживает </w:t>
+      </w:r>
+      <w:r>
+        <w:rPr>
+          <w:rFonts w:ascii="Times New Roman" w:hAnsi="Times New Roman"/>
+          <w:b/>
+          <w:bCs/>
+          <w:sz w:val="28"/>
+          <w:szCs w:val="28"/>
+        </w:rPr>
+        <w:t>${</w:t>
+      </w:r>
+      <w:r>
+        <w:rPr>
+          <w:rFonts w:ascii="Times New Roman" w:hAnsi="Times New Roman"/>
+          <w:b/>
+          <w:bCs/>
+          <w:i w:val="false"/>
+          <w:caps w:val="false"/>
+          <w:smallCaps w:val="false"/>
+          <w:color w:val="222222"/>
+          <w:spacing w:val="0"/>
+          <w:sz w:val="28"/>
+          <w:szCs w:val="28"/>
+        </w:rPr>
+        <w:t>RESIDENT_COUNT</w:t>
+      </w:r>
+      <w:r>
+        <w:rPr>
+          <w:rFonts w:ascii="Times New Roman" w:hAnsi="Times New Roman"/>
+          <w:b/>
+          <w:bCs/>
+          <w:sz w:val="28"/>
+          <w:szCs w:val="28"/>
+        </w:rPr>
+        <w:t>}</w:t>
+      </w:r>
+      <w:r>
+        <w:rPr>
+          <w:rFonts w:ascii="Times New Roman" w:hAnsi="Times New Roman"/>
+          <w:sz w:val="28"/>
+          <w:szCs w:val="28"/>
+        </w:rPr>
+        <w:t xml:space="preserve"> человек(а) (</w:t>
+      </w:r>
+      <w:r>
+        <w:rPr>
+          <w:rFonts w:ascii="Times New Roman" w:hAnsi="Times New Roman"/>
+          <w:b/>
+          <w:bCs/>
+          <w:sz w:val="28"/>
+          <w:szCs w:val="28"/>
+        </w:rPr>
+        <w:t>${</w:t>
+      </w:r>
+      <w:r>
+        <w:rPr>
+          <w:rFonts w:ascii="Times New Roman" w:hAnsi="Times New Roman"/>
+          <w:b/>
+          <w:bCs/>
+          <w:i w:val="false"/>
+          <w:caps w:val="false"/>
+          <w:smallCaps w:val="false"/>
+          <w:color w:val="222222"/>
+          <w:spacing w:val="0"/>
+          <w:sz w:val="28"/>
+          <w:szCs w:val="28"/>
+        </w:rPr>
+        <w:t>RESIDENT_TYPE</w:t>
+      </w:r>
+      <w:r>
+        <w:rPr>
+          <w:rFonts w:ascii="Times New Roman" w:hAnsi="Times New Roman"/>
+          <w:b/>
+          <w:bCs/>
+          <w:sz w:val="28"/>
+          <w:szCs w:val="28"/>
+        </w:rPr>
+        <w:t>}</w:t>
+      </w:r>
+      <w:r>
+        <w:rPr>
+          <w:rFonts w:ascii="Times New Roman" w:hAnsi="Times New Roman"/>
+          <w:sz w:val="28"/>
+          <w:szCs w:val="28"/>
+        </w:rPr>
+        <w:t>)</w:t>
+      </w:r>
+      <w:bookmarkEnd w:id="3"/>
+      <w:r>
+        <w:rPr>
+          <w:rFonts w:ascii="Times New Roman" w:hAnsi="Times New Roman"/>
+          <w:sz w:val="28"/>
+          <w:szCs w:val="28"/>
         </w:rPr>
         <w:t>.</w:t>
       </w:r>
@@ -1786,8 +2143,8 @@
           <w:szCs w:val="28"/>
         </w:rPr>
       </w:pPr>
-      <w:bookmarkStart w:id="3" w:name="_GoBack"/>
-      <w:bookmarkEnd w:id="3"/>
+      <w:bookmarkStart w:id="4" w:name="_GoBack"/>
+      <w:bookmarkEnd w:id="4"/>
       <w:r>
         <w:rPr>
           <w:rFonts w:ascii="Times New Roman" w:hAnsi="Times New Roman"/>

</xml_diff>

<commit_message>
JK [bug-148]: jp_room_count - refactoring
</commit_message>
<xml_diff>
--- a/modules/jk/files/percent.docx
+++ b/modules/jk/files/percent.docx
@@ -164,7 +164,11 @@
               <w:suppressLineNumbers/>
               <w:spacing w:before="0" w:after="0"/>
               <w:textAlignment w:val="bottom"/>
-              <w:rPr/>
+              <w:rPr>
+                <w:rFonts w:ascii="Times New Roman" w:hAnsi="Times New Roman"/>
+                <w:sz w:val="28"/>
+                <w:szCs w:val="28"/>
+              </w:rPr>
             </w:pPr>
             <w:r>
               <w:rPr>
@@ -189,7 +193,11 @@
               <w:pStyle w:val="Style25"/>
               <w:widowControl w:val="false"/>
               <w:spacing w:before="0" w:after="0"/>
-              <w:rPr/>
+              <w:rPr>
+                <w:rFonts w:ascii="Times New Roman" w:hAnsi="Times New Roman"/>
+                <w:sz w:val="28"/>
+                <w:szCs w:val="28"/>
+              </w:rPr>
             </w:pPr>
             <w:r>
               <w:rPr>
@@ -215,7 +223,11 @@
               <w:pStyle w:val="Style25"/>
               <w:widowControl w:val="false"/>
               <w:spacing w:before="0" w:after="0"/>
-              <w:rPr/>
+              <w:rPr>
+                <w:rFonts w:ascii="Times New Roman" w:hAnsi="Times New Roman"/>
+                <w:sz w:val="28"/>
+                <w:szCs w:val="28"/>
+              </w:rPr>
             </w:pPr>
             <w:r>
               <w:rPr>
@@ -241,7 +253,11 @@
               <w:pStyle w:val="Style25"/>
               <w:widowControl w:val="false"/>
               <w:spacing w:before="0" w:after="0"/>
-              <w:rPr/>
+              <w:rPr>
+                <w:rFonts w:ascii="Times New Roman" w:hAnsi="Times New Roman"/>
+                <w:sz w:val="28"/>
+                <w:szCs w:val="28"/>
+              </w:rPr>
             </w:pPr>
             <w:r>
               <w:rPr>
@@ -267,7 +283,11 @@
               <w:pStyle w:val="Style25"/>
               <w:widowControl w:val="false"/>
               <w:spacing w:before="0" w:after="0"/>
-              <w:rPr/>
+              <w:rPr>
+                <w:rFonts w:ascii="Times New Roman" w:hAnsi="Times New Roman"/>
+                <w:sz w:val="28"/>
+                <w:szCs w:val="28"/>
+              </w:rPr>
             </w:pPr>
             <w:r>
               <w:rPr>
@@ -303,7 +323,11 @@
               <w:pStyle w:val="Style25"/>
               <w:widowControl w:val="false"/>
               <w:spacing w:before="0" w:after="0"/>
-              <w:rPr/>
+              <w:rPr>
+                <w:rFonts w:ascii="Times New Roman" w:hAnsi="Times New Roman"/>
+                <w:sz w:val="28"/>
+                <w:szCs w:val="28"/>
+              </w:rPr>
             </w:pPr>
             <w:r>
               <w:rPr>
@@ -395,8 +419,8 @@
           <w:szCs w:val="28"/>
         </w:rPr>
       </w:pPr>
-      <w:bookmarkStart w:id="0" w:name="_Toc405368347"/>
-      <w:bookmarkStart w:id="1" w:name="_Toc373232731"/>
+      <w:bookmarkStart w:id="0" w:name="_Toc373232731"/>
+      <w:bookmarkStart w:id="1" w:name="_Toc405368347"/>
       <w:r>
         <w:rPr>
           <w:rFonts w:ascii="Times New Roman" w:hAnsi="Times New Roman"/>
@@ -545,29 +569,31 @@
       </w:r>
       <w:r>
         <w:rPr>
-          <w:b/>
-          <w:bCs/>
+          <w:rFonts w:ascii="Times New Roman" w:hAnsi="Times New Roman"/>
+          <w:b/>
+          <w:bCs/>
+          <w:sz w:val="28"/>
+          <w:szCs w:val="28"/>
           <w:lang w:val="ru-RU" w:eastAsia="en-US" w:bidi="ar-SA"/>
         </w:rPr>
         <w:t>2020</w:t>
       </w:r>
       <w:r>
         <w:rPr>
+          <w:rFonts w:ascii="Times New Roman" w:hAnsi="Times New Roman"/>
+          <w:sz w:val="28"/>
+          <w:szCs w:val="28"/>
           <w:lang w:val="ru-RU" w:eastAsia="en-US" w:bidi="ar-SA"/>
         </w:rPr>
         <w:t xml:space="preserve"> </w:t>
       </w:r>
       <w:r>
-        <w:rPr/>
-        <w:t>г</w:t>
-      </w:r>
-      <w:r>
-        <w:rPr>
-          <w:rFonts w:ascii="Times New Roman" w:hAnsi="Times New Roman"/>
-          <w:sz w:val="28"/>
-          <w:szCs w:val="28"/>
-        </w:rPr>
-        <w:t xml:space="preserve">. на </w:t>
+        <w:rPr>
+          <w:rFonts w:ascii="Times New Roman" w:hAnsi="Times New Roman"/>
+          <w:sz w:val="28"/>
+          <w:szCs w:val="28"/>
+        </w:rPr>
+        <w:t xml:space="preserve">г. на </w:t>
       </w:r>
       <w:r>
         <w:rPr>
@@ -581,6 +607,9 @@
       </w:r>
       <w:r>
         <w:rPr>
+          <w:rFonts w:ascii="Times New Roman" w:hAnsi="Times New Roman"/>
+          <w:sz w:val="28"/>
+          <w:szCs w:val="28"/>
           <w:lang w:val="ru-RU" w:eastAsia="en-US" w:bidi="ar-SA"/>
         </w:rPr>
         <w:t xml:space="preserve"> </w:t>
@@ -845,6 +874,56 @@
       <w:r>
         <w:rPr>
           <w:rFonts w:ascii="Times New Roman" w:hAnsi="Times New Roman"/>
+          <w:b/>
+          <w:bCs/>
+          <w:color w:val="auto"/>
+          <w:sz w:val="28"/>
+          <w:szCs w:val="28"/>
+          <w:u w:val="none"/>
+        </w:rPr>
+        <w:t>$</w:t>
+      </w:r>
+      <w:r>
+        <w:rPr>
+          <w:rFonts w:ascii="Times New Roman" w:hAnsi="Times New Roman"/>
+          <w:b/>
+          <w:bCs/>
+          <w:color w:val="auto"/>
+          <w:sz w:val="28"/>
+          <w:szCs w:val="28"/>
+          <w:u w:val="none"/>
+        </w:rPr>
+        <w:t>{</w:t>
+      </w:r>
+      <w:bookmarkStart w:id="3" w:name="__DdeLink__462_4041676374"/>
+      <w:r>
+        <w:rPr>
+          <w:rFonts w:ascii="Times New Roman" w:hAnsi="Times New Roman"/>
+          <w:b/>
+          <w:bCs/>
+          <w:color w:val="auto"/>
+          <w:sz w:val="28"/>
+          <w:szCs w:val="28"/>
+          <w:u w:val="none"/>
+        </w:rPr>
+        <w:t>JP_ROOM_COUNT</w:t>
+      </w:r>
+      <w:bookmarkEnd w:id="3"/>
+      <w:r>
+        <w:rPr>
+          <w:rFonts w:ascii="Times New Roman" w:hAnsi="Times New Roman"/>
+          <w:b/>
+          <w:bCs/>
+          <w:color w:val="auto"/>
+          <w:sz w:val="28"/>
+          <w:szCs w:val="28"/>
+          <w:u w:val="none"/>
+        </w:rPr>
+        <w:t>}</w:t>
+      </w:r>
+      <w:r>
+        <w:rPr>
+          <w:rFonts w:ascii="Times New Roman" w:hAnsi="Times New Roman"/>
           <w:b w:val="false"/>
           <w:bCs w:val="false"/>
           <w:color w:val="auto"/>
@@ -852,7 +931,7 @@
           <w:szCs w:val="28"/>
           <w:u w:val="none"/>
         </w:rPr>
-        <w:t>{JP_ROOM_COUNT},</w:t>
+        <w:t>,</w:t>
       </w:r>
       <w:r>
         <w:rPr>
@@ -896,8 +975,11 @@
       </w:r>
       <w:r>
         <w:rPr>
-          <w:b/>
-          <w:bCs/>
+          <w:rFonts w:ascii="Times New Roman" w:hAnsi="Times New Roman"/>
+          <w:b/>
+          <w:bCs/>
+          <w:sz w:val="28"/>
+          <w:szCs w:val="28"/>
           <w:lang w:val="ru-RU" w:eastAsia="ru-RU" w:bidi="ar-SA"/>
         </w:rPr>
         <w:t>{JP_AREA}</w:t>
@@ -1044,9 +1126,9 @@
         <w:ind w:firstLine="709"/>
         <w:jc w:val="both"/>
         <w:rPr>
-          <w:b/>
-          <w:b/>
-          <w:bCs/>
+          <w:rFonts w:ascii="Times New Roman" w:hAnsi="Times New Roman"/>
+          <w:sz w:val="28"/>
+          <w:szCs w:val="28"/>
         </w:rPr>
       </w:pPr>
       <w:r>
@@ -1097,7 +1179,11 @@
         <w:spacing w:lineRule="auto" w:line="240" w:before="0" w:after="0"/>
         <w:ind w:firstLine="709"/>
         <w:jc w:val="both"/>
-        <w:rPr/>
+        <w:rPr>
+          <w:rFonts w:ascii="Times New Roman" w:hAnsi="Times New Roman"/>
+          <w:sz w:val="28"/>
+          <w:szCs w:val="28"/>
+        </w:rPr>
       </w:pPr>
       <w:r>
         <w:rPr>
@@ -1147,7 +1233,7 @@
         </w:rPr>
         <w:t>с</w:t>
       </w:r>
-      <w:bookmarkStart w:id="3" w:name="__DdeLink__1335_2044642594"/>
+      <w:bookmarkStart w:id="4" w:name="__DdeLink__1335_2044642594"/>
       <w:r>
         <w:rPr>
           <w:rFonts w:ascii="Times New Roman" w:hAnsi="Times New Roman"/>
@@ -1282,33 +1368,7 @@
           <w:szCs w:val="28"/>
           <w:lang w:val="ru-RU" w:eastAsia="ru-RU" w:bidi="ar-SA"/>
         </w:rPr>
-        <w:t>{JP_TYPE</w:t>
-      </w:r>
-      <w:r>
-        <w:rPr>
-          <w:rFonts w:eastAsia="Times New Roman" w:cs="Times New Roman" w:ascii="Times New Roman" w:hAnsi="Times New Roman"/>
-          <w:b/>
-          <w:bCs/>
-          <w:color w:val="auto"/>
-          <w:kern w:val="0"/>
-          <w:sz w:val="28"/>
-          <w:szCs w:val="28"/>
-          <w:lang w:val="ru-RU" w:eastAsia="ru-RU" w:bidi="ar-SA"/>
-        </w:rPr>
-        <w:t>2</w:t>
-      </w:r>
-      <w:r>
-        <w:rPr>
-          <w:rFonts w:eastAsia="Times New Roman" w:cs="Times New Roman" w:ascii="Times New Roman" w:hAnsi="Times New Roman"/>
-          <w:b/>
-          <w:bCs/>
-          <w:color w:val="auto"/>
-          <w:kern w:val="0"/>
-          <w:sz w:val="28"/>
-          <w:szCs w:val="28"/>
-          <w:lang w:val="ru-RU" w:eastAsia="ru-RU" w:bidi="ar-SA"/>
-        </w:rPr>
-        <w:t>}</w:t>
+        <w:t>{JP_TYPE2}</w:t>
       </w:r>
       <w:r>
         <w:rPr>
@@ -1358,11 +1418,39 @@
           <w:szCs w:val="28"/>
           <w:lang w:val="ru-RU" w:eastAsia="ru-RU" w:bidi="ar-SA"/>
         </w:rPr>
-        <w:t>AREA</w:t>
-      </w:r>
-      <w:r>
-        <w:rPr>
-          <w:rFonts w:eastAsia="Times New Roman" w:cs="Times New Roman" w:ascii="Times New Roman" w:hAnsi="Times New Roman"/>
+        <w:t>AREA2</w:t>
+      </w:r>
+      <w:r>
+        <w:rPr>
+          <w:rFonts w:ascii="Times New Roman" w:hAnsi="Times New Roman"/>
+          <w:b/>
+          <w:bCs/>
+          <w:sz w:val="28"/>
+          <w:szCs w:val="28"/>
+        </w:rPr>
+        <w:t>}</w:t>
+      </w:r>
+      <w:r>
+        <w:rPr>
+          <w:rFonts w:ascii="Times New Roman" w:hAnsi="Times New Roman"/>
+          <w:sz w:val="28"/>
+          <w:szCs w:val="28"/>
+        </w:rPr>
+        <w:t xml:space="preserve"> кв.м., фактически проживает </w:t>
+      </w:r>
+      <w:r>
+        <w:rPr>
+          <w:rFonts w:ascii="Times New Roman" w:hAnsi="Times New Roman"/>
+          <w:b/>
+          <w:bCs/>
+          <w:sz w:val="28"/>
+          <w:szCs w:val="28"/>
+        </w:rPr>
+        <w:t>${</w:t>
+      </w:r>
+      <w:r>
+        <w:rPr>
+          <w:rFonts w:ascii="Times New Roman" w:hAnsi="Times New Roman"/>
           <w:b/>
           <w:bCs/>
           <w:i w:val="false"/>
@@ -1370,12 +1458,10 @@
           <w:smallCaps w:val="false"/>
           <w:color w:val="222222"/>
           <w:spacing w:val="0"/>
-          <w:kern w:val="0"/>
-          <w:sz w:val="28"/>
-          <w:szCs w:val="28"/>
-          <w:lang w:val="ru-RU" w:eastAsia="ru-RU" w:bidi="ar-SA"/>
-        </w:rPr>
-        <w:t>2</w:t>
+          <w:sz w:val="28"/>
+          <w:szCs w:val="28"/>
+        </w:rPr>
+        <w:t>RESIDENT_COUNT</w:t>
       </w:r>
       <w:r>
         <w:rPr>
@@ -1393,7 +1479,7 @@
           <w:sz w:val="28"/>
           <w:szCs w:val="28"/>
         </w:rPr>
-        <w:t xml:space="preserve"> кв.м., фактически проживает </w:t>
+        <w:t xml:space="preserve"> человек(а) (</w:t>
       </w:r>
       <w:r>
         <w:rPr>
@@ -1418,7 +1504,7 @@
           <w:sz w:val="28"/>
           <w:szCs w:val="28"/>
         </w:rPr>
-        <w:t>RESIDENT_COUNT</w:t>
+        <w:t>RESIDENT_TYPE</w:t>
       </w:r>
       <w:r>
         <w:rPr>
@@ -1436,52 +1522,9 @@
           <w:sz w:val="28"/>
           <w:szCs w:val="28"/>
         </w:rPr>
-        <w:t xml:space="preserve"> человек(а) (</w:t>
-      </w:r>
-      <w:r>
-        <w:rPr>
-          <w:rFonts w:ascii="Times New Roman" w:hAnsi="Times New Roman"/>
-          <w:b/>
-          <w:bCs/>
-          <w:sz w:val="28"/>
-          <w:szCs w:val="28"/>
-        </w:rPr>
-        <w:t>${</w:t>
-      </w:r>
-      <w:r>
-        <w:rPr>
-          <w:rFonts w:ascii="Times New Roman" w:hAnsi="Times New Roman"/>
-          <w:b/>
-          <w:bCs/>
-          <w:i w:val="false"/>
-          <w:caps w:val="false"/>
-          <w:smallCaps w:val="false"/>
-          <w:color w:val="222222"/>
-          <w:spacing w:val="0"/>
-          <w:sz w:val="28"/>
-          <w:szCs w:val="28"/>
-        </w:rPr>
-        <w:t>RESIDENT_TYPE</w:t>
-      </w:r>
-      <w:r>
-        <w:rPr>
-          <w:rFonts w:ascii="Times New Roman" w:hAnsi="Times New Roman"/>
-          <w:b/>
-          <w:bCs/>
-          <w:sz w:val="28"/>
-          <w:szCs w:val="28"/>
-        </w:rPr>
-        <w:t>}</w:t>
-      </w:r>
-      <w:r>
-        <w:rPr>
-          <w:rFonts w:ascii="Times New Roman" w:hAnsi="Times New Roman"/>
-          <w:sz w:val="28"/>
-          <w:szCs w:val="28"/>
-        </w:rPr>
         <w:t>)</w:t>
       </w:r>
-      <w:bookmarkEnd w:id="3"/>
+      <w:bookmarkEnd w:id="4"/>
       <w:r>
         <w:rPr>
           <w:rFonts w:ascii="Times New Roman" w:hAnsi="Times New Roman"/>
@@ -1632,6 +1675,7 @@
         <w:rPr>
           <w:rFonts w:ascii="Times New Roman" w:hAnsi="Times New Roman"/>
           <w:sz w:val="28"/>
+          <w:szCs w:val="28"/>
         </w:rPr>
       </w:pPr>
       <w:r>
@@ -1734,7 +1778,11 @@
         <w:spacing w:lineRule="auto" w:line="240" w:before="0" w:after="0"/>
         <w:ind w:firstLine="709"/>
         <w:jc w:val="both"/>
-        <w:rPr/>
+        <w:rPr>
+          <w:rFonts w:ascii="Times New Roman" w:hAnsi="Times New Roman"/>
+          <w:sz w:val="28"/>
+          <w:szCs w:val="28"/>
+        </w:rPr>
       </w:pPr>
       <w:r>
         <w:rPr>
@@ -1815,13 +1863,6 @@
         <w:jc w:val="left"/>
         <w:rPr>
           <w:rFonts w:ascii="Times New Roman" w:hAnsi="Times New Roman"/>
-          <w:b/>
-          <w:b/>
-          <w:bCs/>
-          <w:i w:val="false"/>
-          <w:i w:val="false"/>
-          <w:iCs w:val="false"/>
-          <w:color w:val="auto"/>
           <w:sz w:val="28"/>
           <w:szCs w:val="28"/>
         </w:rPr>
@@ -2143,8 +2184,8 @@
           <w:szCs w:val="28"/>
         </w:rPr>
       </w:pPr>
-      <w:bookmarkStart w:id="4" w:name="_GoBack"/>
-      <w:bookmarkEnd w:id="4"/>
+      <w:bookmarkStart w:id="5" w:name="_GoBack"/>
+      <w:bookmarkEnd w:id="5"/>
       <w:r>
         <w:rPr>
           <w:rFonts w:ascii="Times New Roman" w:hAnsi="Times New Roman"/>
@@ -2458,7 +2499,11 @@
         </w:rPr>
       </w:pPr>
       <w:r>
-        <w:rPr/>
+        <w:rPr>
+          <w:rFonts w:ascii="Times New Roman" w:hAnsi="Times New Roman"/>
+          <w:sz w:val="28"/>
+          <w:szCs w:val="28"/>
+        </w:rPr>
       </w:r>
     </w:p>
     <w:sectPr>

</xml_diff>

<commit_message>
JK: percent update files
</commit_message>
<xml_diff>
--- a/modules/jk/files/percent.docx
+++ b/modules/jk/files/percent.docx
@@ -343,8 +343,8 @@
           <w:szCs w:val="28"/>
         </w:rPr>
       </w:pPr>
-      <w:bookmarkStart w:id="0" w:name="_Toc405368347"/>
-      <w:bookmarkStart w:id="1" w:name="_Toc373232731"/>
+      <w:bookmarkStart w:id="0" w:name="_Toc373232731"/>
+      <w:bookmarkStart w:id="1" w:name="_Toc405368347"/>
       <w:r>
         <w:rPr>
           <w:rFonts w:ascii="Times New Roman" w:hAnsi="Times New Roman"/>
@@ -500,16 +500,18 @@
           <w:szCs w:val="28"/>
           <w:lang w:val="ru-RU" w:eastAsia="en-US" w:bidi="ar-SA"/>
         </w:rPr>
-        <w:t>2020</w:t>
-      </w:r>
-      <w:r>
-        <w:rPr>
-          <w:rFonts w:ascii="Times New Roman" w:hAnsi="Times New Roman"/>
+        <w:t>202</w:t>
+      </w:r>
+      <w:r>
+        <w:rPr>
+          <w:rFonts w:ascii="Times New Roman" w:hAnsi="Times New Roman"/>
+          <w:b/>
+          <w:bCs/>
           <w:sz w:val="28"/>
           <w:szCs w:val="28"/>
           <w:lang w:val="ru-RU" w:eastAsia="en-US" w:bidi="ar-SA"/>
         </w:rPr>
-        <w:t xml:space="preserve"> </w:t>
+        <w:t>1</w:t>
       </w:r>
       <w:r>
         <w:rPr>
@@ -1928,11 +1930,7 @@
         </w:rPr>
       </w:pPr>
       <w:r>
-        <w:rPr>
-          <w:rFonts w:ascii="Times New Roman" w:hAnsi="Times New Roman"/>
-          <w:sz w:val="28"/>
-          <w:szCs w:val="28"/>
-        </w:rPr>
+        <w:rPr/>
       </w:r>
     </w:p>
     <w:sectPr>

</xml_diff>

<commit_message>
JK: rf update list
</commit_message>
<xml_diff>
--- a/modules/jk/files/percent.docx
+++ b/modules/jk/files/percent.docx
@@ -14,7 +14,7 @@
         <w:bidi w:val="0"/>
         <w:spacing w:lineRule="auto" w:line="240" w:before="0" w:after="0"/>
         <w:ind w:left="3969" w:right="0" w:hanging="0"/>
-        <w:jc w:val="right"/>
+        <w:jc w:val="left"/>
         <w:rPr>
           <w:rFonts w:ascii="Times New Roman" w:hAnsi="Times New Roman"/>
           <w:sz w:val="28"/>
@@ -57,7 +57,7 @@
     </w:p>
     <w:tbl>
       <w:tblPr>
-        <w:tblW w:w="5385" w:type="dxa"/>
+        <w:tblW w:w="5325" w:type="dxa"/>
         <w:jc w:val="right"/>
         <w:tblInd w:w="0" w:type="dxa"/>
         <w:tblLayout w:type="fixed"/>
@@ -69,7 +69,7 @@
         </w:tblCellMar>
       </w:tblPr>
       <w:tblGrid>
-        <w:gridCol w:w="5385"/>
+        <w:gridCol w:w="5325"/>
       </w:tblGrid>
       <w:tr>
         <w:trPr>
@@ -77,7 +77,7 @@
         </w:trPr>
         <w:tc>
           <w:tcPr>
-            <w:tcW w:w="5385" w:type="dxa"/>
+            <w:tcW w:w="5325" w:type="dxa"/>
             <w:tcBorders/>
             <w:vAlign w:val="bottom"/>
           </w:tcPr>
@@ -109,7 +109,7 @@
         <w:trPr/>
         <w:tc>
           <w:tcPr>
-            <w:tcW w:w="5385" w:type="dxa"/>
+            <w:tcW w:w="5325" w:type="dxa"/>
             <w:tcBorders/>
           </w:tcPr>
           <w:p>
@@ -138,7 +138,7 @@
         <w:trPr/>
         <w:tc>
           <w:tcPr>
-            <w:tcW w:w="5385" w:type="dxa"/>
+            <w:tcW w:w="5325" w:type="dxa"/>
             <w:tcBorders/>
             <w:vAlign w:val="bottom"/>
           </w:tcPr>
@@ -168,7 +168,7 @@
         <w:trPr/>
         <w:tc>
           <w:tcPr>
-            <w:tcW w:w="5385" w:type="dxa"/>
+            <w:tcW w:w="5325" w:type="dxa"/>
             <w:tcBorders/>
             <w:vAlign w:val="bottom"/>
           </w:tcPr>
@@ -198,7 +198,7 @@
         <w:trPr/>
         <w:tc>
           <w:tcPr>
-            <w:tcW w:w="5385" w:type="dxa"/>
+            <w:tcW w:w="5325" w:type="dxa"/>
             <w:tcBorders/>
             <w:vAlign w:val="bottom"/>
           </w:tcPr>
@@ -239,7 +239,7 @@
         <w:trPr/>
         <w:tc>
           <w:tcPr>
-            <w:tcW w:w="5385" w:type="dxa"/>
+            <w:tcW w:w="5325" w:type="dxa"/>
             <w:tcBorders/>
           </w:tcPr>
           <w:p>
@@ -343,8 +343,8 @@
           <w:szCs w:val="28"/>
         </w:rPr>
       </w:pPr>
-      <w:bookmarkStart w:id="0" w:name="_Toc373232731"/>
-      <w:bookmarkStart w:id="1" w:name="_Toc405368347"/>
+      <w:bookmarkStart w:id="0" w:name="_Toc405368347"/>
+      <w:bookmarkStart w:id="1" w:name="_Toc373232731"/>
       <w:r>
         <w:rPr>
           <w:rFonts w:ascii="Times New Roman" w:hAnsi="Times New Roman"/>
@@ -500,18 +500,7 @@
           <w:szCs w:val="28"/>
           <w:lang w:val="ru-RU" w:eastAsia="en-US" w:bidi="ar-SA"/>
         </w:rPr>
-        <w:t>202</w:t>
-      </w:r>
-      <w:r>
-        <w:rPr>
-          <w:rFonts w:ascii="Times New Roman" w:hAnsi="Times New Roman"/>
-          <w:b/>
-          <w:bCs/>
-          <w:sz w:val="28"/>
-          <w:szCs w:val="28"/>
-          <w:lang w:val="ru-RU" w:eastAsia="en-US" w:bidi="ar-SA"/>
-        </w:rPr>
-        <w:t>1</w:t>
+        <w:t>2021</w:t>
       </w:r>
       <w:r>
         <w:rPr>

</xml_diff>

<commit_message>
JK: update name department full
</commit_message>
<xml_diff>
--- a/modules/jk/files/percent.docx
+++ b/modules/jk/files/percent.docx
@@ -189,6 +189,14 @@
                 <w:sz w:val="28"/>
                 <w:szCs w:val="28"/>
               </w:rPr>
+              <w:t xml:space="preserve">Табельный номер: </w:t>
+            </w:r>
+            <w:r>
+              <w:rPr>
+                <w:rFonts w:ascii="Times New Roman" w:hAnsi="Times New Roman"/>
+                <w:sz w:val="28"/>
+                <w:szCs w:val="28"/>
+              </w:rPr>
               <w:t>${TAB_NUMBER}</w:t>
             </w:r>
           </w:p>
@@ -343,8 +351,8 @@
           <w:szCs w:val="28"/>
         </w:rPr>
       </w:pPr>
-      <w:bookmarkStart w:id="0" w:name="_Toc405368347"/>
-      <w:bookmarkStart w:id="1" w:name="_Toc373232731"/>
+      <w:bookmarkStart w:id="0" w:name="_Toc373232731"/>
+      <w:bookmarkStart w:id="1" w:name="_Toc405368347"/>
       <w:r>
         <w:rPr>
           <w:rFonts w:ascii="Times New Roman" w:hAnsi="Times New Roman"/>

</xml_diff>